<commit_message>
Updated at 28 April
</commit_message>
<xml_diff>
--- a/Spring_Core_Notes/Spring_Boot_Notes.docx
+++ b/Spring_Core_Notes/Spring_Boot_Notes.docx
@@ -49,21 +49,16 @@
         <w:t>F</w:t>
       </w:r>
       <w:r>
-        <w:t>ramework (</w:t>
-      </w:r>
-      <w:proofErr w:type="spellStart"/>
-      <w:r>
-        <w:t>Struts,Spring</w:t>
-      </w:r>
-      <w:proofErr w:type="spellEnd"/>
-      <w:r>
-        <w:t xml:space="preserve">) we use to develop </w:t>
+        <w:t xml:space="preserve">ramework (Struts,Spring) we use to develop </w:t>
       </w:r>
       <w:r>
         <w:t>web/standalone/distributed applications</w:t>
       </w:r>
       <w:r>
         <w:t xml:space="preserve"> </w:t>
+      </w:r>
+      <w:r>
+        <w:t>, Provide comman logic.</w:t>
       </w:r>
     </w:p>
     <w:p>
@@ -129,6 +124,14 @@
         <w:t>=&gt; We have several frameworks in java community</w:t>
       </w:r>
     </w:p>
+    <w:p>
+      <w:pPr>
+        <w:spacing w:line="240" w:lineRule="auto"/>
+      </w:pPr>
+      <w:r>
+        <w:t>=&gt; Reduce Boilerplate code</w:t>
+      </w:r>
+    </w:p>
     <w:p/>
     <w:p>
       <w:r>
@@ -137,13 +140,8 @@
     </w:p>
     <w:p>
       <w:r>
-        <w:t xml:space="preserve">      2) Hibernate -----&gt; data </w:t>
-      </w:r>
-      <w:proofErr w:type="spellStart"/>
-      <w:r>
-        <w:t>jpa</w:t>
-      </w:r>
-      <w:proofErr w:type="spellEnd"/>
+        <w:t xml:space="preserve">      2) Hibernate -----&gt; data jpa</w:t>
+      </w:r>
     </w:p>
     <w:p>
       <w:r>
@@ -152,15 +150,7 @@
     </w:p>
     <w:p>
       <w:r>
-        <w:t xml:space="preserve">      4) Spring ---&gt; </w:t>
-      </w:r>
-      <w:proofErr w:type="spellStart"/>
-      <w:r>
-        <w:t>SpringBoot</w:t>
-      </w:r>
-      <w:proofErr w:type="spellEnd"/>
-      <w:r>
-        <w:t xml:space="preserve"> ----&gt; trending</w:t>
+        <w:t xml:space="preserve">      4) Spring ---&gt; SpringBoot ----&gt; trending</w:t>
       </w:r>
     </w:p>
     <w:p/>
@@ -192,9 +182,20 @@
     </w:p>
     <w:p>
       <w:r>
-        <w:t>=&gt; Struts is used to develop only web layer</w:t>
-      </w:r>
-      <w:r>
+        <w:t xml:space="preserve">=&gt; </w:t>
+      </w:r>
+      <w:r>
+        <w:rPr>
+          <w:b/>
+          <w:bCs/>
+        </w:rPr>
+        <w:t>Struts is used to develop only web layer</w:t>
+      </w:r>
+      <w:r>
+        <w:rPr>
+          <w:b/>
+          <w:bCs/>
+        </w:rPr>
         <w:t xml:space="preserve"> or controller</w:t>
       </w:r>
     </w:p>
@@ -205,6 +206,9 @@
     </w:p>
     <w:p>
       <w:r>
+        <w:rPr>
+          <w:noProof/>
+        </w:rPr>
         <w:lastRenderedPageBreak/>
         <w:drawing>
           <wp:inline distT="0" distB="0" distL="0" distR="0" wp14:anchorId="2B6C9B2B" wp14:editId="405F0DEE">
@@ -222,7 +226,7 @@
                     <pic:cNvPicPr/>
                   </pic:nvPicPr>
                   <pic:blipFill>
-                    <a:blip r:embed="rId6"/>
+                    <a:blip r:embed="rId7"/>
                     <a:stretch>
                       <a:fillRect/>
                     </a:stretch>
@@ -246,7 +250,14 @@
     <w:p/>
     <w:p>
       <w:r>
-        <w:t>=&gt; Spring is called as application development framework</w:t>
+        <w:t xml:space="preserve">=&gt; Spring is called as </w:t>
+      </w:r>
+      <w:r>
+        <w:rPr>
+          <w:b/>
+          <w:bCs/>
+        </w:rPr>
+        <w:t>application development framework</w:t>
       </w:r>
     </w:p>
     <w:p>
@@ -267,15 +278,7 @@
     <w:p/>
     <w:p>
       <w:r>
-        <w:t xml:space="preserve">Note: </w:t>
-      </w:r>
-      <w:proofErr w:type="spellStart"/>
-      <w:r>
-        <w:t>SpringBoot</w:t>
-      </w:r>
-      <w:proofErr w:type="spellEnd"/>
-      <w:r>
-        <w:t xml:space="preserve"> is an extension for Spring Framework.</w:t>
+        <w:t>Note: SpringBoot is an extension for Spring Framework.</w:t>
       </w:r>
     </w:p>
     <w:p>
@@ -401,6 +404,9 @@
       <w:r>
         <w:t xml:space="preserve">    Spring 2.x =&gt; 6 modules</w:t>
       </w:r>
+      <w:r>
+        <w:t xml:space="preserve"> (combined web mvc +mvc ) module</w:t>
+      </w:r>
     </w:p>
     <w:p>
       <w:r>
@@ -408,21 +414,1476 @@
       </w:r>
       <w:r>
         <w:t xml:space="preserve">    Spring 3.x to 6.x =&gt; 20+ modules....</w:t>
+      </w:r>
+    </w:p>
+    <w:p/>
+    <w:p>
+      <w:r>
+        <w:drawing>
+          <wp:inline distT="0" distB="0" distL="0" distR="0" wp14:anchorId="2413D013" wp14:editId="27223D59">
+            <wp:extent cx="3568883" cy="1911448"/>
+            <wp:effectExtent l="0" t="0" r="0" b="0"/>
+            <wp:docPr id="911645543" name="Picture 1"/>
+            <wp:cNvGraphicFramePr>
+              <a:graphicFrameLocks xmlns:a="http://schemas.openxmlformats.org/drawingml/2006/main" noChangeAspect="1"/>
+            </wp:cNvGraphicFramePr>
+            <a:graphic xmlns:a="http://schemas.openxmlformats.org/drawingml/2006/main">
+              <a:graphicData uri="http://schemas.openxmlformats.org/drawingml/2006/picture">
+                <pic:pic xmlns:pic="http://schemas.openxmlformats.org/drawingml/2006/picture">
+                  <pic:nvPicPr>
+                    <pic:cNvPr id="911645543" name=""/>
+                    <pic:cNvPicPr/>
+                  </pic:nvPicPr>
+                  <pic:blipFill>
+                    <a:blip r:embed="rId8"/>
+                    <a:stretch>
+                      <a:fillRect/>
+                    </a:stretch>
+                  </pic:blipFill>
+                  <pic:spPr>
+                    <a:xfrm>
+                      <a:off x="0" y="0"/>
+                      <a:ext cx="3568883" cy="1911448"/>
+                    </a:xfrm>
+                    <a:prstGeom prst="rect">
+                      <a:avLst/>
+                    </a:prstGeom>
+                  </pic:spPr>
+                </pic:pic>
+              </a:graphicData>
+            </a:graphic>
+          </wp:inline>
+        </w:drawing>
+      </w:r>
+    </w:p>
+    <w:p/>
+    <w:p>
+      <w:r>
+        <w:t>Note: Spring is loosely coupled framework.</w:t>
+      </w:r>
+    </w:p>
+    <w:p>
+      <w:r>
+        <w:t>==================</w:t>
+      </w:r>
+    </w:p>
+    <w:p>
+      <w:r>
+        <w:t>Spring Modules</w:t>
+      </w:r>
+    </w:p>
+    <w:p>
+      <w:r>
+        <w:t>==================</w:t>
+      </w:r>
+    </w:p>
+    <w:p>
+      <w:r>
+        <w:t>1) Spring Core (IOC &amp; DI)</w:t>
+      </w:r>
+    </w:p>
+    <w:p>
+      <w:r>
+        <w:t xml:space="preserve">2) Spring Context    </w:t>
+      </w:r>
+      <w:r>
+        <w:t>:</w:t>
+      </w:r>
+      <w:r>
+        <w:t xml:space="preserve"> Deals with configuration management</w:t>
+      </w:r>
+    </w:p>
+    <w:p>
+      <w:r>
+        <w:t>3) Spring AOP (Aspect Oriented Programming)</w:t>
+      </w:r>
+      <w:r>
+        <w:t xml:space="preserve"> : used to separate primary and secondary logic in the application</w:t>
+      </w:r>
+    </w:p>
+    <w:p>
+      <w:r>
+        <w:t>4) Spring JDBC / Spring DAO</w:t>
+      </w:r>
+      <w:r>
+        <w:t xml:space="preserve"> : used to communicate with Database with the help of text data.</w:t>
+      </w:r>
+    </w:p>
+    <w:p>
+      <w:r>
+        <w:lastRenderedPageBreak/>
+        <w:t>5) Spring ORM (Object relational mapping)</w:t>
+      </w:r>
+      <w:r>
+        <w:t xml:space="preserve"> : convert database text format  in java objects format,  hibernate is first ORM framework</w:t>
+      </w:r>
+    </w:p>
+    <w:p>
+      <w:r>
+        <w:t>Spring ORM deals with Object data where as Spring JDBC deals with text data.</w:t>
+      </w:r>
+    </w:p>
+    <w:p>
+      <w:r>
+        <w:t>6) Spring Web MVC (C 2 B)</w:t>
+      </w:r>
+      <w:r>
+        <w:t xml:space="preserve"> :used to develop web application by using spring framework with C2B communication.</w:t>
+      </w:r>
+    </w:p>
+    <w:p>
+      <w:r>
+        <w:t>7) Spring REST (B 2 B)</w:t>
+      </w:r>
+      <w:r>
+        <w:t xml:space="preserve"> : used to develop distributed application with B2B communication</w:t>
+      </w:r>
+    </w:p>
+    <w:p>
+      <w:r>
+        <w:t>8) Spring Security (Authentication &amp; Authorization)</w:t>
+      </w:r>
+    </w:p>
+    <w:p>
+      <w:r>
+        <w:t>9) Spring Cloud (Microservices)</w:t>
+      </w:r>
+    </w:p>
+    <w:p>
+      <w:r>
+        <w:t>10) Spring Batch (bulk operation)</w:t>
+      </w:r>
+      <w:r>
+        <w:t xml:space="preserve"> : Top process bulk operation : invoice generation, statement generation</w:t>
+      </w:r>
+    </w:p>
+    <w:p>
+      <w:r>
+        <w:t>11) Spring Schedular</w:t>
+      </w:r>
+      <w:r>
+        <w:t xml:space="preserve"> : Schedule batch operation</w:t>
+      </w:r>
+    </w:p>
+    <w:p>
+      <w:r>
+        <w:t>12) Spring Data JPA</w:t>
+      </w:r>
+    </w:p>
+    <w:p/>
+    <w:p>
+      <w:r>
+        <w:t>Project Development</w:t>
+      </w:r>
+    </w:p>
+    <w:p>
+      <w:r>
+        <w:t>--Collection of programs</w:t>
+      </w:r>
+    </w:p>
+    <w:p>
+      <w:r>
+        <w:t>&gt; We will develop several classes in the project</w:t>
+      </w:r>
+    </w:p>
+    <w:p>
+      <w:r>
+        <w:t xml:space="preserve">          Pojo classes : transfer th</w:t>
+      </w:r>
+      <w:r>
+        <w:t>e data from one layer to another layer</w:t>
+      </w:r>
+      <w:r>
+        <w:t xml:space="preserve"> Plain old java object</w:t>
+      </w:r>
+    </w:p>
+    <w:p>
+      <w:r>
+        <w:t xml:space="preserve">          Controller classes : </w:t>
+      </w:r>
+      <w:r>
+        <w:t>to handle the request and response, Take the request</w:t>
+      </w:r>
+      <w:r>
+        <w:t xml:space="preserve"> from UI</w:t>
+      </w:r>
+      <w:r>
+        <w:t xml:space="preserve"> and provide the  </w:t>
+      </w:r>
+      <w:r>
+        <w:t>response back to UI.</w:t>
+      </w:r>
+      <w:r>
+        <w:t xml:space="preserve"> </w:t>
+      </w:r>
+    </w:p>
+    <w:p>
+      <w:r>
+        <w:t xml:space="preserve">          Service Classes : to handle business logic /operations</w:t>
+      </w:r>
+      <w:r>
+        <w:t xml:space="preserve"> email service,pwdService,</w:t>
+      </w:r>
+    </w:p>
+    <w:p>
+      <w:r>
+        <w:t xml:space="preserve">          DAO classes : responsible to communicate with D</w:t>
+      </w:r>
+      <w:r>
+        <w:t>ata base table, for each table there is one DAO, Data Access Object</w:t>
+      </w:r>
+    </w:p>
+    <w:p>
+      <w:r>
+        <w:drawing>
+          <wp:inline distT="0" distB="0" distL="0" distR="0" wp14:anchorId="68117007" wp14:editId="651C35C9">
+            <wp:extent cx="4927976" cy="2842895"/>
+            <wp:effectExtent l="0" t="0" r="6350" b="0"/>
+            <wp:docPr id="1427599330" name="Picture 1"/>
+            <wp:cNvGraphicFramePr>
+              <a:graphicFrameLocks xmlns:a="http://schemas.openxmlformats.org/drawingml/2006/main" noChangeAspect="1"/>
+            </wp:cNvGraphicFramePr>
+            <a:graphic xmlns:a="http://schemas.openxmlformats.org/drawingml/2006/main">
+              <a:graphicData uri="http://schemas.openxmlformats.org/drawingml/2006/picture">
+                <pic:pic xmlns:pic="http://schemas.openxmlformats.org/drawingml/2006/picture">
+                  <pic:nvPicPr>
+                    <pic:cNvPr id="1427599330" name=""/>
+                    <pic:cNvPicPr/>
+                  </pic:nvPicPr>
+                  <pic:blipFill>
+                    <a:blip r:embed="rId9"/>
+                    <a:stretch>
+                      <a:fillRect/>
+                    </a:stretch>
+                  </pic:blipFill>
+                  <pic:spPr>
+                    <a:xfrm>
+                      <a:off x="0" y="0"/>
+                      <a:ext cx="4929257" cy="2843634"/>
+                    </a:xfrm>
+                    <a:prstGeom prst="rect">
+                      <a:avLst/>
+                    </a:prstGeom>
+                  </pic:spPr>
+                </pic:pic>
+              </a:graphicData>
+            </a:graphic>
+          </wp:inline>
+        </w:drawing>
       </w:r>
     </w:p>
     <w:p/>
     <w:p/>
     <w:p>
-      <w:r>
-        <w:t>Note: Spring is loosely coupled framework.</w:t>
+      <w:pPr>
+        <w:rPr>
+          <w:b/>
+          <w:bCs/>
+        </w:rPr>
+      </w:pPr>
+      <w:r>
+        <w:rPr>
+          <w:b/>
+          <w:bCs/>
+        </w:rPr>
+        <w:t>How one java class method calls , another java class method</w:t>
+      </w:r>
+      <w:r>
+        <w:rPr>
+          <w:b/>
+          <w:bCs/>
+        </w:rPr>
+        <w:t xml:space="preserve"> ?</w:t>
+      </w:r>
+    </w:p>
+    <w:p>
+      <w:r>
+        <w:t>How m1 method of class A calls m2 method of class B.</w:t>
+      </w:r>
+    </w:p>
+    <w:p>
+      <w:r>
+        <w:drawing>
+          <wp:inline distT="0" distB="0" distL="0" distR="0" wp14:anchorId="51129DB0" wp14:editId="7ED4A522">
+            <wp:extent cx="5731510" cy="3695065"/>
+            <wp:effectExtent l="0" t="0" r="2540" b="635"/>
+            <wp:docPr id="96465715" name="Picture 1"/>
+            <wp:cNvGraphicFramePr>
+              <a:graphicFrameLocks xmlns:a="http://schemas.openxmlformats.org/drawingml/2006/main" noChangeAspect="1"/>
+            </wp:cNvGraphicFramePr>
+            <a:graphic xmlns:a="http://schemas.openxmlformats.org/drawingml/2006/main">
+              <a:graphicData uri="http://schemas.openxmlformats.org/drawingml/2006/picture">
+                <pic:pic xmlns:pic="http://schemas.openxmlformats.org/drawingml/2006/picture">
+                  <pic:nvPicPr>
+                    <pic:cNvPr id="96465715" name=""/>
+                    <pic:cNvPicPr/>
+                  </pic:nvPicPr>
+                  <pic:blipFill>
+                    <a:blip r:embed="rId10"/>
+                    <a:stretch>
+                      <a:fillRect/>
+                    </a:stretch>
+                  </pic:blipFill>
+                  <pic:spPr>
+                    <a:xfrm>
+                      <a:off x="0" y="0"/>
+                      <a:ext cx="5731510" cy="3695065"/>
+                    </a:xfrm>
+                    <a:prstGeom prst="rect">
+                      <a:avLst/>
+                    </a:prstGeom>
+                  </pic:spPr>
+                </pic:pic>
+              </a:graphicData>
+            </a:graphic>
+          </wp:inline>
+        </w:drawing>
       </w:r>
     </w:p>
     <w:p/>
+    <w:p>
+      <w:r>
+        <w:t>Inheritence :</w:t>
+      </w:r>
+      <w:r>
+        <w:t xml:space="preserve"> ( IS -A)</w:t>
+      </w:r>
+    </w:p>
+    <w:p>
+      <w:r>
+        <w:t>Claas A extends B. then</w:t>
+      </w:r>
+    </w:p>
+    <w:p>
+      <w:r>
+        <w:lastRenderedPageBreak/>
+        <w:drawing>
+          <wp:inline distT="0" distB="0" distL="0" distR="0" wp14:anchorId="14AD2366" wp14:editId="75DA3129">
+            <wp:extent cx="5731510" cy="4029710"/>
+            <wp:effectExtent l="0" t="0" r="2540" b="8890"/>
+            <wp:docPr id="185515515" name="Picture 1"/>
+            <wp:cNvGraphicFramePr>
+              <a:graphicFrameLocks xmlns:a="http://schemas.openxmlformats.org/drawingml/2006/main" noChangeAspect="1"/>
+            </wp:cNvGraphicFramePr>
+            <a:graphic xmlns:a="http://schemas.openxmlformats.org/drawingml/2006/main">
+              <a:graphicData uri="http://schemas.openxmlformats.org/drawingml/2006/picture">
+                <pic:pic xmlns:pic="http://schemas.openxmlformats.org/drawingml/2006/picture">
+                  <pic:nvPicPr>
+                    <pic:cNvPr id="185515515" name=""/>
+                    <pic:cNvPicPr/>
+                  </pic:nvPicPr>
+                  <pic:blipFill>
+                    <a:blip r:embed="rId11"/>
+                    <a:stretch>
+                      <a:fillRect/>
+                    </a:stretch>
+                  </pic:blipFill>
+                  <pic:spPr>
+                    <a:xfrm>
+                      <a:off x="0" y="0"/>
+                      <a:ext cx="5731510" cy="4029710"/>
+                    </a:xfrm>
+                    <a:prstGeom prst="rect">
+                      <a:avLst/>
+                    </a:prstGeom>
+                  </pic:spPr>
+                </pic:pic>
+              </a:graphicData>
+            </a:graphic>
+          </wp:inline>
+        </w:drawing>
+      </w:r>
+    </w:p>
+    <w:p>
+      <w:r>
+        <w:t>Limitation :</w:t>
+      </w:r>
+    </w:p>
+    <w:p>
+      <w:r>
+        <w:t>In future , if we want to use to access another class method (C) then multiple inheritance is not supported.</w:t>
+      </w:r>
+    </w:p>
+    <w:p>
+      <w:r>
+        <w:t>If some one make class B as final, then inheritance can’t be possible.</w:t>
+      </w:r>
+    </w:p>
+    <w:p>
+      <w:r>
+        <w:t xml:space="preserve">If any modification happen in class B, it will impact on class A, so we can say class B and Class A are tighly coupled. </w:t>
+      </w:r>
+    </w:p>
+    <w:p>
+      <w:r>
+        <w:t>So it is not recommended.</w:t>
+      </w:r>
+    </w:p>
+    <w:p/>
+    <w:p>
+      <w:pPr>
+        <w:rPr>
+          <w:b/>
+          <w:bCs/>
+        </w:rPr>
+      </w:pPr>
+      <w:r>
+        <w:rPr>
+          <w:b/>
+          <w:bCs/>
+        </w:rPr>
+        <w:t>Association ( HAS -A)</w:t>
+      </w:r>
+    </w:p>
+    <w:p>
+      <w:r>
+        <w:t>Create the object of classes and call the methods.</w:t>
+      </w:r>
+    </w:p>
+    <w:p>
+      <w:r>
+        <w:t>If someone change in the constructor of class B.</w:t>
+      </w:r>
+    </w:p>
+    <w:p>
+      <w:r>
+        <w:t>Changes as parameter constructor .</w:t>
+      </w:r>
+    </w:p>
+    <w:p>
+      <w:r>
+        <w:t>Make constructor as private</w:t>
+      </w:r>
+    </w:p>
+    <w:p>
+      <w:r>
+        <w:t xml:space="preserve"> Classes will be tightly coupled.</w:t>
+      </w:r>
+    </w:p>
+    <w:p>
+      <w:r>
+        <w:t>So it is not recommended.</w:t>
+      </w:r>
+    </w:p>
+    <w:p/>
+    <w:p>
+      <w:r>
+        <w:lastRenderedPageBreak/>
+        <w:t>I want to call another class method without using inheritance and association , then spring core is come into picture. In loosely coupled manner. By using IOC and DI.</w:t>
+      </w:r>
+    </w:p>
+    <w:p>
+      <w:r>
+        <w:drawing>
+          <wp:inline distT="0" distB="0" distL="0" distR="0" wp14:anchorId="621E851E" wp14:editId="5CD869DC">
+            <wp:extent cx="5731510" cy="3485515"/>
+            <wp:effectExtent l="0" t="0" r="2540" b="635"/>
+            <wp:docPr id="305982058" name="Picture 1"/>
+            <wp:cNvGraphicFramePr>
+              <a:graphicFrameLocks xmlns:a="http://schemas.openxmlformats.org/drawingml/2006/main" noChangeAspect="1"/>
+            </wp:cNvGraphicFramePr>
+            <a:graphic xmlns:a="http://schemas.openxmlformats.org/drawingml/2006/main">
+              <a:graphicData uri="http://schemas.openxmlformats.org/drawingml/2006/picture">
+                <pic:pic xmlns:pic="http://schemas.openxmlformats.org/drawingml/2006/picture">
+                  <pic:nvPicPr>
+                    <pic:cNvPr id="305982058" name=""/>
+                    <pic:cNvPicPr/>
+                  </pic:nvPicPr>
+                  <pic:blipFill>
+                    <a:blip r:embed="rId12"/>
+                    <a:stretch>
+                      <a:fillRect/>
+                    </a:stretch>
+                  </pic:blipFill>
+                  <pic:spPr>
+                    <a:xfrm>
+                      <a:off x="0" y="0"/>
+                      <a:ext cx="5731510" cy="3485515"/>
+                    </a:xfrm>
+                    <a:prstGeom prst="rect">
+                      <a:avLst/>
+                    </a:prstGeom>
+                  </pic:spPr>
+                </pic:pic>
+              </a:graphicData>
+            </a:graphic>
+          </wp:inline>
+        </w:drawing>
+      </w:r>
+    </w:p>
+    <w:p>
+      <w:r>
+        <w:drawing>
+          <wp:inline distT="0" distB="0" distL="0" distR="0" wp14:anchorId="74380EB2" wp14:editId="475C22FA">
+            <wp:extent cx="5731510" cy="3909060"/>
+            <wp:effectExtent l="0" t="0" r="2540" b="0"/>
+            <wp:docPr id="522519426" name="Picture 1"/>
+            <wp:cNvGraphicFramePr>
+              <a:graphicFrameLocks xmlns:a="http://schemas.openxmlformats.org/drawingml/2006/main" noChangeAspect="1"/>
+            </wp:cNvGraphicFramePr>
+            <a:graphic xmlns:a="http://schemas.openxmlformats.org/drawingml/2006/main">
+              <a:graphicData uri="http://schemas.openxmlformats.org/drawingml/2006/picture">
+                <pic:pic xmlns:pic="http://schemas.openxmlformats.org/drawingml/2006/picture">
+                  <pic:nvPicPr>
+                    <pic:cNvPr id="522519426" name=""/>
+                    <pic:cNvPicPr/>
+                  </pic:nvPicPr>
+                  <pic:blipFill>
+                    <a:blip r:embed="rId13"/>
+                    <a:stretch>
+                      <a:fillRect/>
+                    </a:stretch>
+                  </pic:blipFill>
+                  <pic:spPr>
+                    <a:xfrm>
+                      <a:off x="0" y="0"/>
+                      <a:ext cx="5731510" cy="3909060"/>
+                    </a:xfrm>
+                    <a:prstGeom prst="rect">
+                      <a:avLst/>
+                    </a:prstGeom>
+                  </pic:spPr>
+                </pic:pic>
+              </a:graphicData>
+            </a:graphic>
+          </wp:inline>
+        </w:drawing>
+      </w:r>
+    </w:p>
+    <w:p/>
+    <w:p>
+      <w:r>
+        <w:lastRenderedPageBreak/>
+        <w:drawing>
+          <wp:inline distT="0" distB="0" distL="0" distR="0" wp14:anchorId="548C61C8" wp14:editId="6F13D08B">
+            <wp:extent cx="5731510" cy="4158615"/>
+            <wp:effectExtent l="0" t="0" r="2540" b="0"/>
+            <wp:docPr id="421714517" name="Picture 1"/>
+            <wp:cNvGraphicFramePr>
+              <a:graphicFrameLocks xmlns:a="http://schemas.openxmlformats.org/drawingml/2006/main" noChangeAspect="1"/>
+            </wp:cNvGraphicFramePr>
+            <a:graphic xmlns:a="http://schemas.openxmlformats.org/drawingml/2006/main">
+              <a:graphicData uri="http://schemas.openxmlformats.org/drawingml/2006/picture">
+                <pic:pic xmlns:pic="http://schemas.openxmlformats.org/drawingml/2006/picture">
+                  <pic:nvPicPr>
+                    <pic:cNvPr id="421714517" name=""/>
+                    <pic:cNvPicPr/>
+                  </pic:nvPicPr>
+                  <pic:blipFill>
+                    <a:blip r:embed="rId14"/>
+                    <a:stretch>
+                      <a:fillRect/>
+                    </a:stretch>
+                  </pic:blipFill>
+                  <pic:spPr>
+                    <a:xfrm>
+                      <a:off x="0" y="0"/>
+                      <a:ext cx="5731510" cy="4158615"/>
+                    </a:xfrm>
+                    <a:prstGeom prst="rect">
+                      <a:avLst/>
+                    </a:prstGeom>
+                  </pic:spPr>
+                </pic:pic>
+              </a:graphicData>
+            </a:graphic>
+          </wp:inline>
+        </w:drawing>
+      </w:r>
+    </w:p>
+    <w:p/>
+    <w:p>
+      <w:r>
+        <w:t>Any change in dependent classes will impact to target class, if we change the constructor default to parameterized then target class will not be compile. So IS-A and HAS-A relationship both are tightly coupled</w:t>
+      </w:r>
+    </w:p>
+    <w:p>
+      <w:r>
+        <w:t xml:space="preserve">I want my classes should be loosely coupled , if someone change in dependent classes there should not be change in target classes. </w:t>
+      </w:r>
+      <w:r>
+        <w:t>So project development and maintenance will be easy.</w:t>
+      </w:r>
+    </w:p>
+    <w:p>
+      <w:r>
+        <w:t>IOC : Inversion of Control : Opposite, Instead of I am doing, some one is doing that task</w:t>
+      </w:r>
+    </w:p>
+    <w:p/>
+    <w:p>
+      <w:r>
+        <w:t>Instead of programmer is creating the object , IOC container is creating the object and programmer will only use the object. Where programmer was creating the object there was issue of tight coupling and it was time consuming task. This creating of object is requirement of all, not for single one.</w:t>
+      </w:r>
+    </w:p>
+    <w:p/>
+    <w:p>
+      <w:r>
+        <w:t xml:space="preserve">Third problem,Memory issue, like </w:t>
+      </w:r>
+    </w:p>
+    <w:p>
+      <w:r>
+        <w:t>PwdService pwd=new PwdService(); in our project , if I need to create the PwdService object 1000 times , programmer is creating the object then memory will be exhaust then you will receive out of memory issue. So let give this activity to IOC container which will perform this activity.</w:t>
+      </w:r>
+      <w:r>
+        <w:t xml:space="preserve"> So issue of Lossely coupled issue resolve and memory issue will be resolved.</w:t>
+      </w:r>
+    </w:p>
+    <w:p/>
+    <w:p>
+      <w:r>
+        <w:lastRenderedPageBreak/>
+        <w:t>The process of creating the object and giving the object by IOC container is known as dependency injection.</w:t>
+      </w:r>
+    </w:p>
+    <w:p/>
+    <w:p>
+      <w:r>
+        <w:t xml:space="preserve">IOC Container : </w:t>
+      </w:r>
+      <w:r>
+        <w:t xml:space="preserve">Inversion of Control :  </w:t>
+      </w:r>
+    </w:p>
+    <w:p>
+      <w:pPr>
+        <w:pStyle w:val="ListParagraph"/>
+        <w:numPr>
+          <w:ilvl w:val="0"/>
+          <w:numId w:val="1"/>
+        </w:numPr>
+      </w:pPr>
+      <w:r>
+        <w:t>IOC will manage objects in the application with loosely coupling</w:t>
+      </w:r>
+    </w:p>
+    <w:p>
+      <w:pPr>
+        <w:pStyle w:val="ListParagraph"/>
+        <w:numPr>
+          <w:ilvl w:val="0"/>
+          <w:numId w:val="1"/>
+        </w:numPr>
+      </w:pPr>
+      <w:r>
+        <w:t>IOC will perform the dependency injection.</w:t>
+      </w:r>
+    </w:p>
+    <w:p>
+      <w:pPr>
+        <w:pStyle w:val="ListParagraph"/>
+      </w:pPr>
+      <w:r>
+        <w:t>Dependency Injection :</w:t>
+      </w:r>
+    </w:p>
+    <w:p>
+      <w:pPr>
+        <w:pStyle w:val="ListParagraph"/>
+        <w:numPr>
+          <w:ilvl w:val="0"/>
+          <w:numId w:val="1"/>
+        </w:numPr>
+      </w:pPr>
+      <w:r>
+        <w:t>Create the dependent class object and inject it into target class object.</w:t>
+      </w:r>
+    </w:p>
+    <w:p/>
+    <w:p>
+      <w:r>
+        <w:t>After this we don’t need to create the objects.</w:t>
+      </w:r>
+    </w:p>
+    <w:p/>
+    <w:p>
+      <w:r>
+        <w:t>Download the spring JARs and add to your project class path and use it to develop business logics.</w:t>
+      </w:r>
+    </w:p>
+    <w:p>
+      <w:r>
+        <w:t>Currently we are using “Maven” or “Gradle” tool to download the JARs.</w:t>
+      </w:r>
+    </w:p>
+    <w:p>
+      <w:r>
+        <w:drawing>
+          <wp:inline distT="0" distB="0" distL="0" distR="0" wp14:anchorId="09EE9027" wp14:editId="38B88489">
+            <wp:extent cx="5731510" cy="2390140"/>
+            <wp:effectExtent l="0" t="0" r="2540" b="0"/>
+            <wp:docPr id="584832666" name="Picture 1"/>
+            <wp:cNvGraphicFramePr>
+              <a:graphicFrameLocks xmlns:a="http://schemas.openxmlformats.org/drawingml/2006/main" noChangeAspect="1"/>
+            </wp:cNvGraphicFramePr>
+            <a:graphic xmlns:a="http://schemas.openxmlformats.org/drawingml/2006/main">
+              <a:graphicData uri="http://schemas.openxmlformats.org/drawingml/2006/picture">
+                <pic:pic xmlns:pic="http://schemas.openxmlformats.org/drawingml/2006/picture">
+                  <pic:nvPicPr>
+                    <pic:cNvPr id="584832666" name=""/>
+                    <pic:cNvPicPr/>
+                  </pic:nvPicPr>
+                  <pic:blipFill>
+                    <a:blip r:embed="rId15"/>
+                    <a:stretch>
+                      <a:fillRect/>
+                    </a:stretch>
+                  </pic:blipFill>
+                  <pic:spPr>
+                    <a:xfrm>
+                      <a:off x="0" y="0"/>
+                      <a:ext cx="5731510" cy="2390140"/>
+                    </a:xfrm>
+                    <a:prstGeom prst="rect">
+                      <a:avLst/>
+                    </a:prstGeom>
+                  </pic:spPr>
+                </pic:pic>
+              </a:graphicData>
+            </a:graphic>
+          </wp:inline>
+        </w:drawing>
+      </w:r>
+    </w:p>
+    <w:p/>
+    <w:p>
+      <w:r>
+        <w:t>======</w:t>
+      </w:r>
+    </w:p>
+    <w:p>
+      <w:r>
+        <w:t>Maven</w:t>
+      </w:r>
+    </w:p>
+    <w:p>
+      <w:r>
+        <w:t>======</w:t>
+      </w:r>
+    </w:p>
+    <w:p>
+      <w:r>
+        <w:t>=&gt; It is free and open source s/w.</w:t>
+      </w:r>
+    </w:p>
+    <w:p>
+      <w:r>
+        <w:t>=&gt; It is developed by Apache org.</w:t>
+      </w:r>
+    </w:p>
+    <w:p>
+      <w:r>
+        <w:t>=&gt; It is developed using java lang.</w:t>
+      </w:r>
+    </w:p>
+    <w:p>
+      <w:r>
+        <w:t>=&gt; It is used as build tool for java projects.</w:t>
+      </w:r>
+    </w:p>
+    <w:p>
+      <w:r>
+        <w:t>=&gt; Maven is used to automate "java projects build process".</w:t>
+      </w:r>
+    </w:p>
+    <w:p/>
+    <w:p>
+      <w:r>
+        <w:lastRenderedPageBreak/>
+        <w:t>===========================</w:t>
+      </w:r>
+    </w:p>
+    <w:p>
+      <w:r>
+        <w:t>What we can do using Maven</w:t>
+      </w:r>
+    </w:p>
+    <w:p>
+      <w:r>
+        <w:t>============================</w:t>
+      </w:r>
+    </w:p>
+    <w:p>
+      <w:r>
+        <w:t>1) We can create java projects skelton/structure.</w:t>
+      </w:r>
+    </w:p>
+    <w:p>
+      <w:r>
+        <w:t>2) We can download required libraries (jars)</w:t>
+      </w:r>
+    </w:p>
+    <w:p>
+      <w:r>
+        <w:tab/>
+        <w:t>Ex: spring, boot, hibernate, junit, poi, itext...</w:t>
+      </w:r>
+    </w:p>
+    <w:p>
+      <w:r>
+        <w:t>3) We can compile project source code</w:t>
+      </w:r>
+      <w:r>
+        <w:t xml:space="preserve"> ( At the time of deployment , eclipse is not there then such case maven works)</w:t>
+      </w:r>
+    </w:p>
+    <w:p>
+      <w:r>
+        <w:t xml:space="preserve">4) We can execute project unit test cases </w:t>
+      </w:r>
+      <w:r>
+        <w:t xml:space="preserve">. </w:t>
+      </w:r>
+      <w:r>
+        <w:t>(junits)</w:t>
+      </w:r>
+      <w:r>
+        <w:tab/>
+      </w:r>
+    </w:p>
+    <w:p>
+      <w:r>
+        <w:t>5) We can package application as jar or war file for execution.</w:t>
+      </w:r>
+    </w:p>
+    <w:p>
+      <w:r>
+        <w:t>==================</w:t>
+      </w:r>
+    </w:p>
+    <w:p>
+      <w:r>
+        <w:t>Maven Terminology</w:t>
+      </w:r>
+    </w:p>
+    <w:p>
+      <w:r>
+        <w:t>==================</w:t>
+      </w:r>
+    </w:p>
+    <w:p>
+      <w:r>
+        <w:t>Archetype : Represents type of project</w:t>
+      </w:r>
+    </w:p>
+    <w:p>
+      <w:r>
+        <w:tab/>
+      </w:r>
+      <w:r>
+        <w:tab/>
+        <w:t>quick-start : console app</w:t>
+      </w:r>
+    </w:p>
+    <w:p>
+      <w:r>
+        <w:tab/>
+      </w:r>
+      <w:r>
+        <w:tab/>
+        <w:t>web-app : web application</w:t>
+      </w:r>
+    </w:p>
+    <w:p>
+      <w:r>
+        <w:t>groupId : Represents company name</w:t>
+      </w:r>
+    </w:p>
+    <w:p>
+      <w:r>
+        <w:tab/>
+        <w:t>Ex : com.tcs</w:t>
+      </w:r>
+    </w:p>
+    <w:p>
+      <w:r>
+        <w:tab/>
+      </w:r>
+      <w:r>
+        <w:tab/>
+        <w:t xml:space="preserve"> com.ibm</w:t>
+      </w:r>
+    </w:p>
+    <w:p>
+      <w:r>
+        <w:tab/>
+      </w:r>
+      <w:r>
+        <w:tab/>
+        <w:t xml:space="preserve"> in.ashokit</w:t>
+      </w:r>
+    </w:p>
+    <w:p>
+      <w:r>
+        <w:t>ArtifactId : Represents project name</w:t>
+      </w:r>
+    </w:p>
+    <w:p>
+      <w:r>
+        <w:t>Version : Represents project version</w:t>
+      </w:r>
+    </w:p>
+    <w:p>
+      <w:r>
+        <w:tab/>
+      </w:r>
+      <w:r>
+        <w:tab/>
+        <w:t>SNAPSHOT : under development</w:t>
+      </w:r>
+    </w:p>
+    <w:p>
+      <w:r>
+        <w:tab/>
+      </w:r>
+      <w:r>
+        <w:tab/>
+        <w:t>RELEASE : Delivered to client</w:t>
+      </w:r>
+      <w:r>
+        <w:tab/>
+      </w:r>
+      <w:r>
+        <w:tab/>
+        <w:t xml:space="preserve"> </w:t>
+      </w:r>
+      <w:r>
+        <w:tab/>
+      </w:r>
+    </w:p>
+    <w:p>
+      <w:r>
+        <w:t>Dependencies : Represents libraries required for project</w:t>
+      </w:r>
+    </w:p>
+    <w:p>
+      <w:r>
+        <w:t>Ex : spring, spring-boot, hibernate, junit..</w:t>
+      </w:r>
+    </w:p>
+    <w:p>
+      <w:r>
+        <w:t>Maven Repositories : Represents the location of maven dependencies</w:t>
+      </w:r>
+    </w:p>
+    <w:p>
+      <w:r>
+        <w:tab/>
+      </w:r>
+      <w:r>
+        <w:tab/>
+        <w:t>1) Central (public)</w:t>
+      </w:r>
+      <w:r>
+        <w:t xml:space="preserve"> : anyone can access (mvnrepository.com)</w:t>
+      </w:r>
+    </w:p>
+    <w:p>
+      <w:r>
+        <w:tab/>
+      </w:r>
+      <w:r>
+        <w:tab/>
+        <w:t>2) Remote (private -&gt; nexus/jfrog)</w:t>
+      </w:r>
+      <w:r>
+        <w:t xml:space="preserve"> access within company or project</w:t>
+      </w:r>
+    </w:p>
+    <w:p>
+      <w:r>
+        <w:tab/>
+      </w:r>
+      <w:r>
+        <w:tab/>
+        <w:t>3) Local (.m2)</w:t>
+      </w:r>
+      <w:r>
+        <w:t xml:space="preserve"> ( in our system)</w:t>
+      </w:r>
+      <w:r>
+        <w:t xml:space="preserve"> (C:\Users\&lt;&gt;\.m2</w:t>
+      </w:r>
+    </w:p>
+    <w:p>
+      <w:r>
+        <w:t>Our project look into local repository for dependencies if not found go into central. Then save into local, next time it will pick from local.</w:t>
+      </w:r>
+    </w:p>
+    <w:p/>
+    <w:p>
+      <w:r>
+        <w:t>Maven Goals : Used to perform project build process.</w:t>
+      </w:r>
+      <w:r>
+        <w:tab/>
+      </w:r>
+      <w:r>
+        <w:tab/>
+      </w:r>
+    </w:p>
+    <w:p>
+      <w:r>
+        <w:tab/>
+        <w:t>compile : convert .java files to .class files</w:t>
+      </w:r>
+    </w:p>
+    <w:p>
+      <w:r>
+        <w:tab/>
+        <w:t>test : execute junits</w:t>
+      </w:r>
+    </w:p>
+    <w:p>
+      <w:r>
+        <w:tab/>
+        <w:t>package : generate jar or war</w:t>
+      </w:r>
+    </w:p>
+    <w:p>
+      <w:r>
+        <w:tab/>
+        <w:t>clean : delete .class files</w:t>
+      </w:r>
+    </w:p>
+    <w:p/>
+    <w:p>
+      <w:r>
+        <w:t>=============</w:t>
+      </w:r>
+    </w:p>
+    <w:p>
+      <w:r>
+        <w:t>Maven Setup</w:t>
+      </w:r>
+    </w:p>
+    <w:p>
+      <w:r>
+        <w:t>=============</w:t>
+      </w:r>
+    </w:p>
+    <w:p>
+      <w:r>
+        <w:t>@@ Ref Video : https://www.youtube.com/watch?v=hV1OWzYpzxo</w:t>
+      </w:r>
+    </w:p>
+    <w:p>
+      <w:r>
+        <w:t>1) Download and install jdk s/w</w:t>
+      </w:r>
+    </w:p>
+    <w:p>
+      <w:r>
+        <w:t>2) Setup JAVA_HOME and Java Path in env variables</w:t>
+      </w:r>
+    </w:p>
+    <w:p>
+      <w:r>
+        <w:t>3) Download Maven software from apache website</w:t>
+      </w:r>
+    </w:p>
+    <w:p>
+      <w:r>
+        <w:t>4) Setup MAVEN_HOME and maven path in env variables</w:t>
+      </w:r>
+    </w:p>
+    <w:p>
+      <w:r>
+        <w:t>5) Verify maven setup using cmd</w:t>
+      </w:r>
+    </w:p>
+    <w:p>
+      <w:r>
+        <w:tab/>
+      </w:r>
+      <w:r>
+        <w:tab/>
+        <w:t>mvn -version</w:t>
+      </w:r>
+    </w:p>
+    <w:p>
+      <w:r>
+        <w:t>==================================================</w:t>
+      </w:r>
+    </w:p>
+    <w:p>
+      <w:r>
+        <w:t>Create Maven Project in CLI</w:t>
+      </w:r>
+    </w:p>
+    <w:p>
+      <w:r>
+        <w:t>============================</w:t>
+      </w:r>
+    </w:p>
+    <w:p>
+      <w:r>
+        <w:t>=&gt; Open CmD and execute below command to create maven project</w:t>
+      </w:r>
+    </w:p>
+    <w:p>
+      <w:r>
+        <w:t>mvn archetype:generate -DgroupId=in.ashokit -DartifactId=my-app -DarchetypeArtifactId=maven-archetype-quickstart -DarchetypeVersion=1.5 -DinteractiveMode=false</w:t>
+      </w:r>
+    </w:p>
+    <w:p>
+      <w:r>
+        <w:t>=&gt; We can see below folder structure in the maven project</w:t>
+      </w:r>
+    </w:p>
+    <w:p>
+      <w:pPr>
+        <w:rPr>
+          <w:lang w:val="fr-FR"/>
+        </w:rPr>
+      </w:pPr>
+      <w:r>
+        <w:tab/>
+      </w:r>
+      <w:r>
+        <w:tab/>
+      </w:r>
+      <w:r>
+        <w:rPr>
+          <w:lang w:val="fr-FR"/>
+        </w:rPr>
+        <w:t>My-App</w:t>
+      </w:r>
+    </w:p>
+    <w:p>
+      <w:pPr>
+        <w:rPr>
+          <w:lang w:val="fr-FR"/>
+        </w:rPr>
+      </w:pPr>
+      <w:r>
+        <w:rPr>
+          <w:lang w:val="fr-FR"/>
+        </w:rPr>
+        <w:tab/>
+      </w:r>
+      <w:r>
+        <w:rPr>
+          <w:lang w:val="fr-FR"/>
+        </w:rPr>
+        <w:tab/>
+      </w:r>
+      <w:r>
+        <w:rPr>
+          <w:lang w:val="fr-FR"/>
+        </w:rPr>
+        <w:tab/>
+        <w:t>- src/main/java   (source code .java files)</w:t>
+      </w:r>
+    </w:p>
+    <w:p>
+      <w:r>
+        <w:rPr>
+          <w:lang w:val="fr-FR"/>
+        </w:rPr>
+        <w:tab/>
+      </w:r>
+      <w:r>
+        <w:rPr>
+          <w:lang w:val="fr-FR"/>
+        </w:rPr>
+        <w:tab/>
+      </w:r>
+      <w:r>
+        <w:rPr>
+          <w:lang w:val="fr-FR"/>
+        </w:rPr>
+        <w:tab/>
+      </w:r>
+      <w:r>
+        <w:t>- src/main/resources (config files)</w:t>
+      </w:r>
+    </w:p>
+    <w:p>
+      <w:r>
+        <w:tab/>
+      </w:r>
+      <w:r>
+        <w:tab/>
+      </w:r>
+      <w:r>
+        <w:tab/>
+        <w:t>- src/test/java (junit classes)</w:t>
+      </w:r>
+    </w:p>
+    <w:p>
+      <w:r>
+        <w:tab/>
+      </w:r>
+      <w:r>
+        <w:tab/>
+      </w:r>
+      <w:r>
+        <w:tab/>
+        <w:t>- src/test/resources (config files for testing)</w:t>
+      </w:r>
+    </w:p>
+    <w:p>
+      <w:r>
+        <w:tab/>
+      </w:r>
+      <w:r>
+        <w:tab/>
+      </w:r>
+      <w:r>
+        <w:tab/>
+        <w:t>- Maven Dependencies (jars)</w:t>
+      </w:r>
+    </w:p>
+    <w:p>
+      <w:r>
+        <w:tab/>
+      </w:r>
+      <w:r>
+        <w:tab/>
+      </w:r>
+      <w:r>
+        <w:tab/>
+        <w:t xml:space="preserve">- </w:t>
+      </w:r>
+      <w:r>
+        <w:rPr>
+          <w:b/>
+          <w:bCs/>
+        </w:rPr>
+        <w:t>pom.xml (project object model)</w:t>
+      </w:r>
+    </w:p>
+    <w:p/>
+    <w:p>
+      <w:r>
+        <w:t>=&gt; Go inside maven project and execute maven goals</w:t>
+      </w:r>
+    </w:p>
+    <w:p>
+      <w:r>
+        <w:tab/>
+      </w:r>
+      <w:r>
+        <w:tab/>
+        <w:t>cd my-app</w:t>
+      </w:r>
+    </w:p>
+    <w:p>
+      <w:r>
+        <w:tab/>
+      </w:r>
+      <w:r>
+        <w:tab/>
+        <w:t>mvn compile</w:t>
+      </w:r>
+    </w:p>
+    <w:p>
+      <w:r>
+        <w:tab/>
+      </w:r>
+      <w:r>
+        <w:tab/>
+        <w:t>mvn test</w:t>
+      </w:r>
+      <w:r>
+        <w:t xml:space="preserve"> ( use to execute unit test of application)</w:t>
+      </w:r>
+    </w:p>
+    <w:p>
+      <w:r>
+        <w:tab/>
+      </w:r>
+      <w:r>
+        <w:tab/>
+        <w:t>mvn package</w:t>
+      </w:r>
+    </w:p>
+    <w:p>
+      <w:r>
+        <w:tab/>
+      </w:r>
+      <w:r>
+        <w:tab/>
+        <w:t>mvn clean package</w:t>
+      </w:r>
+      <w:r>
+        <w:tab/>
+      </w:r>
+      <w:r>
+        <w:t>( delete the target, compile the project,test the project, package the project)</w:t>
+      </w:r>
+    </w:p>
+    <w:p>
+      <w:r>
+        <w:t xml:space="preserve">                                mvn clean complie ( two goals at a time)</w:t>
+      </w:r>
+      <w:r>
+        <w:tab/>
+      </w:r>
+      <w:r>
+        <w:tab/>
+      </w:r>
+    </w:p>
+    <w:p>
+      <w:r>
+        <w:t>=&gt; Byte code will be generated in project "target" directory.</w:t>
+      </w:r>
+      <w:r>
+        <w:tab/>
+      </w:r>
+      <w:r>
+        <w:tab/>
+      </w:r>
+    </w:p>
+    <w:p>
+      <w:r>
+        <w:t>=&gt; We can add maven dependencies in "pom.xml" file.</w:t>
+      </w:r>
+    </w:p>
+    <w:p>
+      <w:r>
+        <w:t>=&gt; We can find maven dependencies in below website</w:t>
+      </w:r>
+    </w:p>
+    <w:p>
+      <w:r>
+        <w:tab/>
+      </w:r>
+      <w:r>
+        <w:tab/>
+        <w:t>URL : www.mvnrepository.com</w:t>
+      </w:r>
+    </w:p>
+    <w:p/>
+    <w:p>
+      <w:r>
+        <w:drawing>
+          <wp:inline distT="0" distB="0" distL="0" distR="0" wp14:anchorId="1F085C86" wp14:editId="7C81D043">
+            <wp:extent cx="5731510" cy="1147445"/>
+            <wp:effectExtent l="0" t="0" r="2540" b="0"/>
+            <wp:docPr id="509088835" name="Picture 1"/>
+            <wp:cNvGraphicFramePr>
+              <a:graphicFrameLocks xmlns:a="http://schemas.openxmlformats.org/drawingml/2006/main" noChangeAspect="1"/>
+            </wp:cNvGraphicFramePr>
+            <a:graphic xmlns:a="http://schemas.openxmlformats.org/drawingml/2006/main">
+              <a:graphicData uri="http://schemas.openxmlformats.org/drawingml/2006/picture">
+                <pic:pic xmlns:pic="http://schemas.openxmlformats.org/drawingml/2006/picture">
+                  <pic:nvPicPr>
+                    <pic:cNvPr id="509088835" name=""/>
+                    <pic:cNvPicPr/>
+                  </pic:nvPicPr>
+                  <pic:blipFill>
+                    <a:blip r:embed="rId16"/>
+                    <a:stretch>
+                      <a:fillRect/>
+                    </a:stretch>
+                  </pic:blipFill>
+                  <pic:spPr>
+                    <a:xfrm>
+                      <a:off x="0" y="0"/>
+                      <a:ext cx="5731510" cy="1147445"/>
+                    </a:xfrm>
+                    <a:prstGeom prst="rect">
+                      <a:avLst/>
+                    </a:prstGeom>
+                  </pic:spPr>
+                </pic:pic>
+              </a:graphicData>
+            </a:graphic>
+          </wp:inline>
+        </w:drawing>
+      </w:r>
+    </w:p>
+    <w:p>
+      <w:r>
+        <w:drawing>
+          <wp:inline distT="0" distB="0" distL="0" distR="0" wp14:anchorId="6241BDC7" wp14:editId="4C5962A1">
+            <wp:extent cx="5731510" cy="1153795"/>
+            <wp:effectExtent l="0" t="0" r="2540" b="8255"/>
+            <wp:docPr id="1628399311" name="Picture 1"/>
+            <wp:cNvGraphicFramePr>
+              <a:graphicFrameLocks xmlns:a="http://schemas.openxmlformats.org/drawingml/2006/main" noChangeAspect="1"/>
+            </wp:cNvGraphicFramePr>
+            <a:graphic xmlns:a="http://schemas.openxmlformats.org/drawingml/2006/main">
+              <a:graphicData uri="http://schemas.openxmlformats.org/drawingml/2006/picture">
+                <pic:pic xmlns:pic="http://schemas.openxmlformats.org/drawingml/2006/picture">
+                  <pic:nvPicPr>
+                    <pic:cNvPr id="1628399311" name=""/>
+                    <pic:cNvPicPr/>
+                  </pic:nvPicPr>
+                  <pic:blipFill>
+                    <a:blip r:embed="rId17"/>
+                    <a:stretch>
+                      <a:fillRect/>
+                    </a:stretch>
+                  </pic:blipFill>
+                  <pic:spPr>
+                    <a:xfrm>
+                      <a:off x="0" y="0"/>
+                      <a:ext cx="5731510" cy="1153795"/>
+                    </a:xfrm>
+                    <a:prstGeom prst="rect">
+                      <a:avLst/>
+                    </a:prstGeom>
+                  </pic:spPr>
+                </pic:pic>
+              </a:graphicData>
+            </a:graphic>
+          </wp:inline>
+        </w:drawing>
+      </w:r>
+    </w:p>
+    <w:p>
+      <w:r>
+        <w:drawing>
+          <wp:inline distT="0" distB="0" distL="0" distR="0" wp14:anchorId="5A2919C8" wp14:editId="75024E7F">
+            <wp:extent cx="5731510" cy="949960"/>
+            <wp:effectExtent l="0" t="0" r="2540" b="2540"/>
+            <wp:docPr id="1107956603" name="Picture 1"/>
+            <wp:cNvGraphicFramePr>
+              <a:graphicFrameLocks xmlns:a="http://schemas.openxmlformats.org/drawingml/2006/main" noChangeAspect="1"/>
+            </wp:cNvGraphicFramePr>
+            <a:graphic xmlns:a="http://schemas.openxmlformats.org/drawingml/2006/main">
+              <a:graphicData uri="http://schemas.openxmlformats.org/drawingml/2006/picture">
+                <pic:pic xmlns:pic="http://schemas.openxmlformats.org/drawingml/2006/picture">
+                  <pic:nvPicPr>
+                    <pic:cNvPr id="1107956603" name=""/>
+                    <pic:cNvPicPr/>
+                  </pic:nvPicPr>
+                  <pic:blipFill>
+                    <a:blip r:embed="rId18"/>
+                    <a:stretch>
+                      <a:fillRect/>
+                    </a:stretch>
+                  </pic:blipFill>
+                  <pic:spPr>
+                    <a:xfrm>
+                      <a:off x="0" y="0"/>
+                      <a:ext cx="5731510" cy="949960"/>
+                    </a:xfrm>
+                    <a:prstGeom prst="rect">
+                      <a:avLst/>
+                    </a:prstGeom>
+                  </pic:spPr>
+                </pic:pic>
+              </a:graphicData>
+            </a:graphic>
+          </wp:inline>
+        </w:drawing>
+      </w:r>
+    </w:p>
+    <w:p>
+      <w:r>
+        <w:t>Maven supports java but gradle supports other programming languages also.</w:t>
+      </w:r>
+    </w:p>
     <w:sectPr>
-      <w:headerReference w:type="default" r:id="rId7"/>
-      <w:footerReference w:type="even" r:id="rId8"/>
-      <w:footerReference w:type="default" r:id="rId9"/>
-      <w:footerReference w:type="first" r:id="rId10"/>
+      <w:headerReference w:type="default" r:id="rId19"/>
+      <w:footerReference w:type="even" r:id="rId20"/>
+      <w:footerReference w:type="default" r:id="rId21"/>
+      <w:footerReference w:type="first" r:id="rId22"/>
       <w:pgSz w:w="11906" w:h="16838"/>
       <w:pgMar w:top="1440" w:right="1440" w:bottom="1440" w:left="1440" w:header="708" w:footer="708" w:gutter="0"/>
       <w:cols w:space="708"/>
@@ -551,7 +2012,6 @@
               <v:path gradientshapeok="t" o:connecttype="rect"/>
             </v:shapetype>
             <v:shape id="Text Box 2" o:spid="_x0000_s1026" type="#_x0000_t202" alt="Orange Restricted" style="position:absolute;margin-left:0;margin-top:0;width:69.8pt;height:26.25pt;z-index:251659264;visibility:visible;mso-wrap-style:none;mso-wrap-distance-left:0;mso-wrap-distance-top:0;mso-wrap-distance-right:0;mso-wrap-distance-bottom:0;mso-position-horizontal:center;mso-position-horizontal-relative:page;mso-position-vertical:bottom;mso-position-vertical-relative:page;v-text-anchor:bottom" o:gfxdata="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" filled="f" stroked="f">
-              <v:fill o:detectmouseclick="t"/>
               <v:textbox style="mso-fit-shape-to-text:t" inset="0,0,0,15pt">
                 <w:txbxContent>
                   <w:p>
@@ -682,7 +2142,6 @@
               <v:path gradientshapeok="t" o:connecttype="rect"/>
             </v:shapetype>
             <v:shape id="Text Box 3" o:spid="_x0000_s1027" type="#_x0000_t202" alt="Orange Restricted" style="position:absolute;margin-left:0;margin-top:0;width:69.8pt;height:26.25pt;z-index:251660288;visibility:visible;mso-wrap-style:none;mso-wrap-distance-left:0;mso-wrap-distance-top:0;mso-wrap-distance-right:0;mso-wrap-distance-bottom:0;mso-position-horizontal:center;mso-position-horizontal-relative:page;mso-position-vertical:bottom;mso-position-vertical-relative:page;v-text-anchor:bottom" o:gfxdata="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" filled="f" stroked="f">
-              <v:fill o:detectmouseclick="t"/>
               <v:textbox style="mso-fit-shape-to-text:t" inset="0,0,0,15pt">
                 <w:txbxContent>
                   <w:p>
@@ -813,7 +2272,6 @@
               <v:path gradientshapeok="t" o:connecttype="rect"/>
             </v:shapetype>
             <v:shape id="Text Box 1" o:spid="_x0000_s1028" type="#_x0000_t202" alt="Orange Restricted" style="position:absolute;margin-left:0;margin-top:0;width:69.8pt;height:26.25pt;z-index:251658240;visibility:visible;mso-wrap-style:none;mso-wrap-distance-left:0;mso-wrap-distance-top:0;mso-wrap-distance-right:0;mso-wrap-distance-bottom:0;mso-position-horizontal:center;mso-position-horizontal-relative:page;mso-position-vertical:bottom;mso-position-vertical-relative:page;v-text-anchor:bottom" o:gfxdata="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" filled="f" stroked="f">
-              <v:fill o:detectmouseclick="t"/>
               <v:textbox style="mso-fit-shape-to-text:t" inset="0,0,0,15pt">
                 <w:txbxContent>
                   <w:p>
@@ -892,6 +2350,127 @@
     </w:r>
   </w:p>
 </w:hdr>
+</file>
+
+<file path=word/numbering.xml><?xml version="1.0" encoding="utf-8"?>
+<w:numbering xmlns:wpc="http://schemas.microsoft.com/office/word/2010/wordprocessingCanvas" xmlns:cx="http://schemas.microsoft.com/office/drawing/2014/chartex" xmlns:cx1="http://schemas.microsoft.com/office/drawing/2015/9/8/chartex" xmlns:cx2="http://schemas.microsoft.com/office/drawing/2015/10/21/chartex" xmlns:cx3="http://schemas.microsoft.com/office/drawing/2016/5/9/chartex" xmlns:cx4="http://schemas.microsoft.com/office/drawing/2016/5/10/chartex" xmlns:cx5="http://schemas.microsoft.com/office/drawing/2016/5/11/chartex" xmlns:cx6="http://schemas.microsoft.com/office/drawing/2016/5/12/chartex" xmlns:cx7="http://schemas.microsoft.com/office/drawing/2016/5/13/chartex" xmlns:cx8="http://schemas.microsoft.com/office/drawing/2016/5/14/chartex" xmlns:mc="http://schemas.openxmlformats.org/markup-compatibility/2006" xmlns:aink="http://schemas.microsoft.com/office/drawing/2016/ink" xmlns:am3d="http://schemas.microsoft.com/office/drawing/2017/model3d" xmlns:o="urn:schemas-microsoft-com:office:office" xmlns:oel="http://schemas.microsoft.com/office/2019/extlst" xmlns:r="http://schemas.openxmlformats.org/officeDocument/2006/relationships" xmlns:m="http://schemas.openxmlformats.org/officeDocument/2006/math" xmlns:v="urn:schemas-microsoft-com:vml" xmlns:wp14="http://schemas.microsoft.com/office/word/2010/wordprocessingDrawing" xmlns:wp="http://schemas.openxmlformats.org/drawingml/2006/wordprocessingDrawing" xmlns:w10="urn:schemas-microsoft-com:office:word" xmlns:w="http://schemas.openxmlformats.org/wordprocessingml/2006/main" xmlns:w14="http://schemas.microsoft.com/office/word/2010/wordml" xmlns:w15="http://schemas.microsoft.com/office/word/2012/wordml" xmlns:w16cex="http://schemas.microsoft.com/office/word/2018/wordml/cex" xmlns:w16cid="http://schemas.microsoft.com/office/word/2016/wordml/cid" xmlns:w16="http://schemas.microsoft.com/office/word/2018/wordml" xmlns:w16sdtdh="http://schemas.microsoft.com/office/word/2020/wordml/sdtdatahash" xmlns:w16se="http://schemas.microsoft.com/office/word/2015/wordml/symex" xmlns:wpg="http://schemas.microsoft.com/office/word/2010/wordprocessingGroup" xmlns:wpi="http://schemas.microsoft.com/office/word/2010/wordprocessingInk" xmlns:wne="http://schemas.microsoft.com/office/word/2006/wordml" xmlns:wps="http://schemas.microsoft.com/office/word/2010/wordprocessingShape" mc:Ignorable="w14 w15 w16se w16cid w16 w16cex w16sdtdh wp14">
+  <w:abstractNum w:abstractNumId="0" w15:restartNumberingAfterBreak="0">
+    <w:nsid w:val="7D9502C7"/>
+    <w:multiLevelType w:val="hybridMultilevel"/>
+    <w:tmpl w:val="1A28ED0C"/>
+    <w:lvl w:ilvl="0" w:tplc="E108A87C">
+      <w:start w:val="12"/>
+      <w:numFmt w:val="bullet"/>
+      <w:lvlText w:val=""/>
+      <w:lvlJc w:val="left"/>
+      <w:pPr>
+        <w:ind w:left="720" w:hanging="360"/>
+      </w:pPr>
+      <w:rPr>
+        <w:rFonts w:ascii="Wingdings" w:eastAsiaTheme="minorHAnsi" w:hAnsi="Wingdings" w:cstheme="minorBidi" w:hint="default"/>
+      </w:rPr>
+    </w:lvl>
+    <w:lvl w:ilvl="1" w:tplc="40090003" w:tentative="1">
+      <w:start w:val="1"/>
+      <w:numFmt w:val="bullet"/>
+      <w:lvlText w:val="o"/>
+      <w:lvlJc w:val="left"/>
+      <w:pPr>
+        <w:ind w:left="1440" w:hanging="360"/>
+      </w:pPr>
+      <w:rPr>
+        <w:rFonts w:ascii="Courier New" w:hAnsi="Courier New" w:cs="Courier New" w:hint="default"/>
+      </w:rPr>
+    </w:lvl>
+    <w:lvl w:ilvl="2" w:tplc="40090005" w:tentative="1">
+      <w:start w:val="1"/>
+      <w:numFmt w:val="bullet"/>
+      <w:lvlText w:val=""/>
+      <w:lvlJc w:val="left"/>
+      <w:pPr>
+        <w:ind w:left="2160" w:hanging="360"/>
+      </w:pPr>
+      <w:rPr>
+        <w:rFonts w:ascii="Wingdings" w:hAnsi="Wingdings" w:hint="default"/>
+      </w:rPr>
+    </w:lvl>
+    <w:lvl w:ilvl="3" w:tplc="40090001" w:tentative="1">
+      <w:start w:val="1"/>
+      <w:numFmt w:val="bullet"/>
+      <w:lvlText w:val=""/>
+      <w:lvlJc w:val="left"/>
+      <w:pPr>
+        <w:ind w:left="2880" w:hanging="360"/>
+      </w:pPr>
+      <w:rPr>
+        <w:rFonts w:ascii="Symbol" w:hAnsi="Symbol" w:hint="default"/>
+      </w:rPr>
+    </w:lvl>
+    <w:lvl w:ilvl="4" w:tplc="40090003" w:tentative="1">
+      <w:start w:val="1"/>
+      <w:numFmt w:val="bullet"/>
+      <w:lvlText w:val="o"/>
+      <w:lvlJc w:val="left"/>
+      <w:pPr>
+        <w:ind w:left="3600" w:hanging="360"/>
+      </w:pPr>
+      <w:rPr>
+        <w:rFonts w:ascii="Courier New" w:hAnsi="Courier New" w:cs="Courier New" w:hint="default"/>
+      </w:rPr>
+    </w:lvl>
+    <w:lvl w:ilvl="5" w:tplc="40090005" w:tentative="1">
+      <w:start w:val="1"/>
+      <w:numFmt w:val="bullet"/>
+      <w:lvlText w:val=""/>
+      <w:lvlJc w:val="left"/>
+      <w:pPr>
+        <w:ind w:left="4320" w:hanging="360"/>
+      </w:pPr>
+      <w:rPr>
+        <w:rFonts w:ascii="Wingdings" w:hAnsi="Wingdings" w:hint="default"/>
+      </w:rPr>
+    </w:lvl>
+    <w:lvl w:ilvl="6" w:tplc="40090001" w:tentative="1">
+      <w:start w:val="1"/>
+      <w:numFmt w:val="bullet"/>
+      <w:lvlText w:val=""/>
+      <w:lvlJc w:val="left"/>
+      <w:pPr>
+        <w:ind w:left="5040" w:hanging="360"/>
+      </w:pPr>
+      <w:rPr>
+        <w:rFonts w:ascii="Symbol" w:hAnsi="Symbol" w:hint="default"/>
+      </w:rPr>
+    </w:lvl>
+    <w:lvl w:ilvl="7" w:tplc="40090003" w:tentative="1">
+      <w:start w:val="1"/>
+      <w:numFmt w:val="bullet"/>
+      <w:lvlText w:val="o"/>
+      <w:lvlJc w:val="left"/>
+      <w:pPr>
+        <w:ind w:left="5760" w:hanging="360"/>
+      </w:pPr>
+      <w:rPr>
+        <w:rFonts w:ascii="Courier New" w:hAnsi="Courier New" w:cs="Courier New" w:hint="default"/>
+      </w:rPr>
+    </w:lvl>
+    <w:lvl w:ilvl="8" w:tplc="40090005" w:tentative="1">
+      <w:start w:val="1"/>
+      <w:numFmt w:val="bullet"/>
+      <w:lvlText w:val=""/>
+      <w:lvlJc w:val="left"/>
+      <w:pPr>
+        <w:ind w:left="6480" w:hanging="360"/>
+      </w:pPr>
+      <w:rPr>
+        <w:rFonts w:ascii="Wingdings" w:hAnsi="Wingdings" w:hint="default"/>
+      </w:rPr>
+    </w:lvl>
+  </w:abstractNum>
+  <w:num w:numId="1" w16cid:durableId="1210918399">
+    <w:abstractNumId w:val="0"/>
+  </w:num>
+</w:numbering>
 </file>
 
 <file path=word/styles.xml><?xml version="1.0" encoding="utf-8"?>

</xml_diff>